<commit_message>
Merge experimental and master
</commit_message>
<xml_diff>
--- a/Submitted abstract to AACR.docx
+++ b/Submitted abstract to AACR.docx
@@ -2385,13 +2385,30 @@
       </w:pPr>
     </w:p>
     <w:p>
-      <w:r>
+      <w:pPr>
         <w:rPr>
           <w:rFonts w:ascii="Arial" w:hAnsi="Arial" w:cs="Arial"/>
           <w:sz w:val="20"/>
           <w:szCs w:val="20"/>
         </w:rPr>
+      </w:pPr>
+      <w:r>
+        <w:rPr>
+          <w:rFonts w:ascii="Arial" w:hAnsi="Arial" w:cs="Arial"/>
+          <w:sz w:val="20"/>
+          <w:szCs w:val="20"/>
+        </w:rPr>
         <w:t>Test in experimemtal commit</w:t>
+      </w:r>
+    </w:p>
+    <w:p>
+      <w:r>
+        <w:rPr>
+          <w:rFonts w:ascii="Arial" w:hAnsi="Arial" w:cs="Arial"/>
+          <w:sz w:val="20"/>
+          <w:szCs w:val="20"/>
+        </w:rPr>
+        <w:t>Test in master commit</w:t>
       </w:r>
       <w:bookmarkStart w:id="0" w:name="_GoBack"/>
       <w:bookmarkEnd w:id="0"/>

</xml_diff>